<commit_message>
UPFC model update, the variable kvarLimit has been added to limit the amount of reactive power that can be absorbed by the UPFC when compensating reactive power.
git-svn-id: https://svn.code.sf.net/p/electricdss/code@1361 d8739450-1e93-4ef4-a0af-c327d92816ff
</commit_message>
<xml_diff>
--- a/trunk/Doc/UPFC_Model_OpenDSS.docx
+++ b/trunk/Doc/UPFC_Model_OpenDSS.docx
@@ -79,7 +79,7 @@
           <w:b/>
           <w:lang w:val="en-US"/>
         </w:rPr>
-        <w:t>Feb-09</w:t>
+        <w:t>Feb-17</w:t>
       </w:r>
       <w:bookmarkStart w:id="0" w:name="_GoBack"/>
       <w:bookmarkEnd w:id="0"/>
@@ -1800,6 +1800,71 @@
                 <w:lang w:val="en-US"/>
               </w:rPr>
               <w:t>The set point in kV for the voltage regulation controller for control modes 4 and 5. The default value is 0</w:t>
+            </w:r>
+          </w:p>
+        </w:tc>
+      </w:tr>
+      <w:tr>
+        <w:tc>
+          <w:tcPr>
+            <w:tcW w:w="1418" w:type="dxa"/>
+          </w:tcPr>
+          <w:p>
+            <w:pPr>
+              <w:jc w:val="both"/>
+              <w:rPr>
+                <w:b/>
+                <w:lang w:val="en-US"/>
+              </w:rPr>
+            </w:pPr>
+            <w:proofErr w:type="spellStart"/>
+            <w:r>
+              <w:rPr>
+                <w:b/>
+                <w:lang w:val="en-US"/>
+              </w:rPr>
+              <w:t>kvarLimit</w:t>
+            </w:r>
+            <w:proofErr w:type="spellEnd"/>
+            <w:r>
+              <w:rPr>
+                <w:b/>
+                <w:lang w:val="en-US"/>
+              </w:rPr>
+              <w:t xml:space="preserve">     =</w:t>
+            </w:r>
+          </w:p>
+        </w:tc>
+        <w:tc>
+          <w:tcPr>
+            <w:tcW w:w="6662" w:type="dxa"/>
+          </w:tcPr>
+          <w:p>
+            <w:pPr>
+              <w:jc w:val="both"/>
+              <w:rPr>
+                <w:lang w:val="en-US"/>
+              </w:rPr>
+            </w:pPr>
+            <w:r>
+              <w:rPr>
+                <w:lang w:val="en-US"/>
+              </w:rPr>
+              <w:t>This value is the maximum amount of reactive power (</w:t>
+            </w:r>
+            <w:proofErr w:type="spellStart"/>
+            <w:r>
+              <w:rPr>
+                <w:lang w:val="en-US"/>
+              </w:rPr>
+              <w:t>kvar</w:t>
+            </w:r>
+            <w:proofErr w:type="spellEnd"/>
+            <w:r>
+              <w:rPr>
+                <w:lang w:val="en-US"/>
+              </w:rPr>
+              <w:t>) that the UPFC can compensate. (Default 5kvar)</w:t>
             </w:r>
           </w:p>
         </w:tc>
@@ -7719,11 +7784,11 @@
           <c:showBubbleSize val="0"/>
         </c:dLbls>
         <c:smooth val="0"/>
-        <c:axId val="416396032"/>
-        <c:axId val="416391328"/>
+        <c:axId val="379141720"/>
+        <c:axId val="379138584"/>
       </c:lineChart>
       <c:catAx>
-        <c:axId val="416396032"/>
+        <c:axId val="379141720"/>
         <c:scaling>
           <c:orientation val="minMax"/>
         </c:scaling>
@@ -7820,7 +7885,7 @@
             <a:endParaRPr lang="es-CO"/>
           </a:p>
         </c:txPr>
-        <c:crossAx val="416391328"/>
+        <c:crossAx val="379138584"/>
         <c:crosses val="autoZero"/>
         <c:auto val="1"/>
         <c:lblAlgn val="ctr"/>
@@ -7828,7 +7893,7 @@
         <c:noMultiLvlLbl val="0"/>
       </c:catAx>
       <c:valAx>
-        <c:axId val="416391328"/>
+        <c:axId val="379138584"/>
         <c:scaling>
           <c:orientation val="minMax"/>
         </c:scaling>
@@ -7934,7 +7999,7 @@
             <a:endParaRPr lang="es-CO"/>
           </a:p>
         </c:txPr>
-        <c:crossAx val="416396032"/>
+        <c:crossAx val="379141720"/>
         <c:crosses val="autoZero"/>
         <c:crossBetween val="between"/>
       </c:valAx>
@@ -8764,11 +8829,11 @@
           <c:showBubbleSize val="0"/>
         </c:dLbls>
         <c:smooth val="0"/>
-        <c:axId val="416393288"/>
-        <c:axId val="416397208"/>
+        <c:axId val="379140152"/>
+        <c:axId val="375770280"/>
       </c:lineChart>
       <c:catAx>
-        <c:axId val="416393288"/>
+        <c:axId val="379140152"/>
         <c:scaling>
           <c:orientation val="minMax"/>
         </c:scaling>
@@ -8865,7 +8930,7 @@
             <a:endParaRPr lang="es-CO"/>
           </a:p>
         </c:txPr>
-        <c:crossAx val="416397208"/>
+        <c:crossAx val="375770280"/>
         <c:crosses val="autoZero"/>
         <c:auto val="1"/>
         <c:lblAlgn val="ctr"/>
@@ -8873,7 +8938,7 @@
         <c:noMultiLvlLbl val="0"/>
       </c:catAx>
       <c:valAx>
-        <c:axId val="416397208"/>
+        <c:axId val="375770280"/>
         <c:scaling>
           <c:orientation val="minMax"/>
         </c:scaling>
@@ -8979,7 +9044,7 @@
             <a:endParaRPr lang="es-CO"/>
           </a:p>
         </c:txPr>
-        <c:crossAx val="416393288"/>
+        <c:crossAx val="379140152"/>
         <c:crosses val="autoZero"/>
         <c:crossBetween val="between"/>
       </c:valAx>
@@ -10435,7 +10500,7 @@
 </file>
 
 <file path=customXml/itemProps1.xml><?xml version="1.0" encoding="utf-8"?>
-<ds:datastoreItem xmlns:ds="http://schemas.openxmlformats.org/officeDocument/2006/customXml" ds:itemID="{DB64DD2C-AB32-4825-AD8A-1EE8863BA159}">
+<ds:datastoreItem xmlns:ds="http://schemas.openxmlformats.org/officeDocument/2006/customXml" ds:itemID="{4808C1BB-798B-4D0A-99C6-D38572F06C8E}">
   <ds:schemaRefs>
     <ds:schemaRef ds:uri="http://schemas.openxmlformats.org/officeDocument/2006/bibliography"/>
   </ds:schemaRefs>

</xml_diff>